<commit_message>
T1 & T2 relaxometry done
</commit_message>
<xml_diff>
--- a/project1/procedureProj1_2022.docx
+++ b/project1/procedureProj1_2022.docx
@@ -1433,10 +1433,10 @@
             <v:path o:extrusionok="f" gradientshapeok="t" o:connecttype="rect"/>
             <o:lock v:ext="edit" aspectratio="t"/>
           </v:shapetype>
-          <v:shape id="_x0000_i1025" type="#_x0000_t75" alt="" style="width:100.9pt;height:52.35pt;mso-width-percent:0;mso-height-percent:0;mso-width-percent:0;mso-height-percent:0" o:ole="">
+          <v:shape id="_x0000_i1025" type="#_x0000_t75" alt="" style="width:100.8pt;height:52.2pt;mso-width-percent:0;mso-height-percent:0;mso-width-percent:0;mso-height-percent:0" o:ole="">
             <v:imagedata r:id="rId5" o:title=""/>
           </v:shape>
-          <o:OLEObject Type="Embed" ProgID="Equation.3" ShapeID="_x0000_i1025" DrawAspect="Content" ObjectID="_1726495309" r:id="rId6"/>
+          <o:OLEObject Type="Embed" ProgID="Equation.3" ShapeID="_x0000_i1025" DrawAspect="Content" ObjectID="_1726595356" r:id="rId6"/>
         </w:object>
       </w:r>
     </w:p>
@@ -5426,82 +5426,16 @@
         <w:t>you can find examples on web-based resources such as Google Images and Wikipedia</w:t>
       </w:r>
       <w:r>
-        <w:t xml:space="preserve">). </w:t>
-      </w:r>
-    </w:p>
-    <w:p>
-      <w:pPr>
-        <w:keepNext/>
-        <w:ind w:left="360"/>
-        <w:jc w:val="center"/>
-      </w:pPr>
-      <w:r>
-        <w:rPr>
-          <w:noProof/>
-        </w:rPr>
-        <w:lastRenderedPageBreak/>
-        <w:drawing>
-          <wp:inline distT="0" distB="0" distL="0" distR="0" wp14:anchorId="4F7D0210" wp14:editId="6B977366">
-            <wp:extent cx="4434840" cy="3558540"/>
-            <wp:effectExtent l="0" t="0" r="3810" b="3810"/>
-            <wp:docPr id="3" name="Picture 3" descr="Diagram&#10;&#10;Description automatically generated with medium confidence"/>
-            <wp:cNvGraphicFramePr>
-              <a:graphicFrameLocks xmlns:a="http://schemas.openxmlformats.org/drawingml/2006/main" noChangeAspect="1"/>
-            </wp:cNvGraphicFramePr>
-            <a:graphic xmlns:a="http://schemas.openxmlformats.org/drawingml/2006/main">
-              <a:graphicData uri="http://schemas.openxmlformats.org/drawingml/2006/picture">
-                <pic:pic xmlns:pic="http://schemas.openxmlformats.org/drawingml/2006/picture">
-                  <pic:nvPicPr>
-                    <pic:cNvPr id="3" name="Picture 3" descr="Diagram&#10;&#10;Description automatically generated with medium confidence"/>
-                    <pic:cNvPicPr/>
-                  </pic:nvPicPr>
-                  <pic:blipFill rotWithShape="1">
-                    <a:blip r:embed="rId7"/>
-                    <a:srcRect r="-561" b="10407"/>
-                    <a:stretch/>
-                  </pic:blipFill>
-                  <pic:spPr bwMode="auto">
-                    <a:xfrm>
-                      <a:off x="0" y="0"/>
-                      <a:ext cx="4434840" cy="3558540"/>
-                    </a:xfrm>
-                    <a:prstGeom prst="rect">
-                      <a:avLst/>
-                    </a:prstGeom>
-                    <a:ln>
-                      <a:noFill/>
-                    </a:ln>
-                    <a:extLst>
-                      <a:ext uri="{53640926-AAD7-44D8-BBD7-CCE9431645EC}">
-                        <a14:shadowObscured xmlns:a14="http://schemas.microsoft.com/office/drawing/2010/main"/>
-                      </a:ext>
-                    </a:extLst>
-                  </pic:spPr>
-                </pic:pic>
-              </a:graphicData>
-            </a:graphic>
-          </wp:inline>
-        </w:drawing>
-      </w:r>
-    </w:p>
-    <w:p>
-      <w:pPr>
-        <w:pStyle w:val="Caption"/>
-        <w:jc w:val="center"/>
-      </w:pPr>
-      <w:r>
-        <w:t xml:space="preserve">Figure </w:t>
-      </w:r>
-      <w:fldSimple w:instr=" SEQ Figure \* ARABIC ">
-        <w:r>
-          <w:rPr>
-            <w:noProof/>
-          </w:rPr>
-          <w:t>1</w:t>
-        </w:r>
-      </w:fldSimple>
-      <w:r>
-        <w:t>. White Matter (A) and Grey Matter (B)</w:t>
+        <w:t>).</w:t>
+      </w:r>
+    </w:p>
+    <w:p>
+      <w:pPr>
+        <w:ind w:left="720"/>
+        <w:jc w:val="both"/>
+      </w:pPr>
+      <w:r>
+        <w:t xml:space="preserve"> </w:t>
       </w:r>
     </w:p>
     <w:p>
@@ -5615,7 +5549,11 @@
         <w:t xml:space="preserve"> values in each region</w:t>
       </w:r>
       <w:r>
-        <w:t xml:space="preserve"> and draw the ROI that the histogram represents</w:t>
+        <w:t xml:space="preserve"> and </w:t>
+      </w:r>
+      <w:r>
+        <w:lastRenderedPageBreak/>
+        <w:t>draw the ROI that the histogram represents</w:t>
       </w:r>
       <w:r>
         <w:t xml:space="preserve">. Find the mean and standard deviation of </w:t>
@@ -5952,10 +5890,10 @@
           <w:position w:val="-12"/>
         </w:rPr>
         <w:object w:dxaOrig="2640" w:dyaOrig="380" w14:anchorId="2F1BB252">
-          <v:shape id="_x0000_i1026" type="#_x0000_t75" alt="" style="width:142.35pt;height:20.75pt;mso-width-percent:0;mso-height-percent:0;mso-width-percent:0;mso-height-percent:0" o:ole="">
-            <v:imagedata r:id="rId8" o:title=""/>
+          <v:shape id="_x0000_i1026" type="#_x0000_t75" alt="" style="width:142.2pt;height:21pt;mso-width-percent:0;mso-height-percent:0;mso-width-percent:0;mso-height-percent:0" o:ole="">
+            <v:imagedata r:id="rId7" o:title=""/>
           </v:shape>
-          <o:OLEObject Type="Embed" ProgID="Equation.DSMT4" ShapeID="_x0000_i1026" DrawAspect="Content" ObjectID="_1726495310" r:id="rId9"/>
+          <o:OLEObject Type="Embed" ProgID="Equation.DSMT4" ShapeID="_x0000_i1026" DrawAspect="Content" ObjectID="_1726595357" r:id="rId8"/>
         </w:object>
       </w:r>
     </w:p>
@@ -6015,17 +5953,17 @@
           <w:position w:val="-34"/>
         </w:rPr>
         <w:object w:dxaOrig="2880" w:dyaOrig="800" w14:anchorId="6C3F840B">
-          <v:shape id="_x0000_i1027" type="#_x0000_t75" alt="" style="width:157.65pt;height:43.65pt;mso-width-percent:0;mso-height-percent:0;mso-width-percent:0;mso-height-percent:0" o:ole="">
-            <v:imagedata r:id="rId10" o:title=""/>
+          <v:shape id="_x0000_i1027" type="#_x0000_t75" alt="" style="width:157.8pt;height:43.8pt;mso-width-percent:0;mso-height-percent:0;mso-width-percent:0;mso-height-percent:0" o:ole="">
+            <v:imagedata r:id="rId9" o:title=""/>
           </v:shape>
-          <o:OLEObject Type="Embed" ProgID="Equation.DSMT4" ShapeID="_x0000_i1027" DrawAspect="Content" ObjectID="_1726495311" r:id="rId11"/>
+          <o:OLEObject Type="Embed" ProgID="Equation.DSMT4" ShapeID="_x0000_i1027" DrawAspect="Content" ObjectID="_1726595358" r:id="rId10"/>
         </w:object>
       </w:r>
       <w:r>
         <w:rPr>
           <w:noProof/>
         </w:rPr>
-        <w:t xml:space="preserve"> --- find M0 &amp; 1/T1</w:t>
+        <w:t xml:space="preserve"> --- find 1/T1</w:t>
       </w:r>
     </w:p>
     <w:p>
@@ -6149,15 +6087,33 @@
         <w:t xml:space="preserve">). </w:t>
       </w:r>
       <w:r>
-        <w:t xml:space="preserve">Make sure both positive and negative values of </w:t>
+        <w:t xml:space="preserve">Make sure both </w:t>
+      </w:r>
+      <w:r>
+        <w:rPr>
+          <w:b/>
+          <w:bCs/>
+        </w:rPr>
+        <w:t xml:space="preserve">positive and negative values of </w:t>
       </w:r>
       <w:proofErr w:type="spellStart"/>
       <w:r>
+        <w:rPr>
+          <w:b/>
+          <w:bCs/>
+        </w:rPr>
         <w:t>Mz</w:t>
       </w:r>
       <w:proofErr w:type="spellEnd"/>
       <w:r>
-        <w:t xml:space="preserve"> are displayed in the images.</w:t>
+        <w:rPr>
+          <w:b/>
+          <w:bCs/>
+        </w:rPr>
+        <w:t xml:space="preserve"> are displayed in the images</w:t>
+      </w:r>
+      <w:r>
+        <w:t>.</w:t>
       </w:r>
     </w:p>
     <w:p>
@@ -6294,14 +6250,31 @@
         <w:t xml:space="preserve">the </w:t>
       </w:r>
       <w:r>
-        <w:t xml:space="preserve">norm of the difference between the measured and modeled </w:t>
+        <w:t xml:space="preserve">norm of </w:t>
+      </w:r>
+      <w:r>
+        <w:lastRenderedPageBreak/>
+        <w:t xml:space="preserve">the difference between the </w:t>
+      </w:r>
+      <w:r>
+        <w:rPr>
+          <w:b/>
+          <w:bCs/>
+        </w:rPr>
+        <w:t xml:space="preserve">measured and modeled </w:t>
       </w:r>
       <w:proofErr w:type="spellStart"/>
       <w:r>
+        <w:rPr>
+          <w:b/>
+          <w:bCs/>
+        </w:rPr>
         <w:t>M</w:t>
       </w:r>
       <w:r>
         <w:rPr>
+          <w:b/>
+          <w:bCs/>
           <w:sz w:val="28"/>
           <w:vertAlign w:val="subscript"/>
         </w:rPr>
@@ -6312,17 +6285,43 @@
         <w:t>).</w:t>
       </w:r>
       <w:r>
-        <w:t xml:space="preserve"> Display your T</w:t>
-      </w:r>
-      <w:r>
-        <w:rPr>
+        <w:t xml:space="preserve"> Display your </w:t>
+      </w:r>
+      <w:r>
+        <w:rPr>
+          <w:b/>
+          <w:bCs/>
+        </w:rPr>
+        <w:t>T</w:t>
+      </w:r>
+      <w:r>
+        <w:rPr>
+          <w:b/>
+          <w:bCs/>
           <w:sz w:val="28"/>
           <w:vertAlign w:val="subscript"/>
         </w:rPr>
         <w:t>1</w:t>
       </w:r>
       <w:r>
-        <w:t xml:space="preserve"> and residual maps. </w:t>
+        <w:rPr>
+          <w:b/>
+          <w:bCs/>
+        </w:rPr>
+        <w:t xml:space="preserve"> </w:t>
+      </w:r>
+      <w:r>
+        <w:t xml:space="preserve">and </w:t>
+      </w:r>
+      <w:r>
+        <w:rPr>
+          <w:b/>
+          <w:bCs/>
+        </w:rPr>
+        <w:t>residual</w:t>
+      </w:r>
+      <w:r>
+        <w:t xml:space="preserve"> maps. </w:t>
       </w:r>
     </w:p>
     <w:p>
@@ -6339,17 +6338,30 @@
         <w:jc w:val="both"/>
       </w:pPr>
       <w:r>
+        <w:rPr>
+          <w:b/>
+          <w:bCs/>
+        </w:rPr>
         <w:t>Add a loop to allow the user of your program to show the T</w:t>
       </w:r>
       <w:r>
         <w:rPr>
+          <w:b/>
+          <w:bCs/>
           <w:sz w:val="28"/>
           <w:vertAlign w:val="subscript"/>
         </w:rPr>
         <w:t>1</w:t>
       </w:r>
       <w:r>
-        <w:t xml:space="preserve"> fit for an arbitrary number of individual pixels. </w:t>
+        <w:rPr>
+          <w:b/>
+          <w:bCs/>
+        </w:rPr>
+        <w:t xml:space="preserve"> fit for an arbitrary number of individual pixels.</w:t>
+      </w:r>
+      <w:r>
+        <w:t xml:space="preserve"> </w:t>
       </w:r>
       <w:r>
         <w:t xml:space="preserve">For each selected pixel, plot the measured </w:t>
@@ -6398,7 +6410,22 @@
         <w:t>modeled</w:t>
       </w:r>
       <w:r>
-        <w:t>) recovery curves match the measured data well? Is the fit better for gray or white matter?</w:t>
+        <w:t xml:space="preserve">) recovery curves </w:t>
+      </w:r>
+      <w:r>
+        <w:rPr>
+          <w:u w:val="single"/>
+        </w:rPr>
+        <w:t>match the measured data well?</w:t>
+      </w:r>
+      <w:r>
+        <w:t xml:space="preserve"> Is the </w:t>
+      </w:r>
+      <w:r>
+        <w:rPr>
+          <w:u w:val="single"/>
+        </w:rPr>
+        <w:t>fit better for gray or white matter?</w:t>
       </w:r>
     </w:p>
     <w:p>
@@ -6413,19 +6440,39 @@
           <w:numId w:val="2"/>
         </w:numPr>
         <w:jc w:val="both"/>
-      </w:pPr>
-      <w:r>
-        <w:t>Display the T</w:t>
-      </w:r>
-      <w:r>
-        <w:rPr>
+        <w:rPr>
+          <w:b/>
+          <w:bCs/>
+        </w:rPr>
+      </w:pPr>
+      <w:r>
+        <w:t xml:space="preserve">Display the </w:t>
+      </w:r>
+      <w:r>
+        <w:rPr>
+          <w:b/>
+          <w:bCs/>
+        </w:rPr>
+        <w:t>T</w:t>
+      </w:r>
+      <w:r>
+        <w:rPr>
+          <w:b/>
+          <w:bCs/>
           <w:sz w:val="28"/>
           <w:vertAlign w:val="subscript"/>
         </w:rPr>
         <w:t>1</w:t>
       </w:r>
       <w:r>
-        <w:t xml:space="preserve"> map in a new figure. Use </w:t>
+        <w:rPr>
+          <w:b/>
+          <w:bCs/>
+        </w:rPr>
+        <w:t xml:space="preserve"> map in a new figure.</w:t>
+      </w:r>
+      <w:r>
+        <w:t xml:space="preserve"> Use </w:t>
       </w:r>
       <w:proofErr w:type="spellStart"/>
       <w:r>
@@ -6436,38 +6483,72 @@
       </w:r>
       <w:proofErr w:type="spellEnd"/>
       <w:r>
-        <w:t xml:space="preserve"> to define regions of interest in the gray matter and white matter. Plot histograms of the T</w:t>
-      </w:r>
-      <w:r>
-        <w:rPr>
+        <w:t xml:space="preserve"> to define regions of interest in the gray matter and white matter. </w:t>
+      </w:r>
+      <w:r>
+        <w:rPr>
+          <w:b/>
+          <w:bCs/>
+        </w:rPr>
+        <w:t>Plot histograms of the T</w:t>
+      </w:r>
+      <w:r>
+        <w:rPr>
+          <w:b/>
+          <w:bCs/>
           <w:sz w:val="28"/>
           <w:vertAlign w:val="subscript"/>
         </w:rPr>
         <w:t>1</w:t>
       </w:r>
       <w:r>
-        <w:t xml:space="preserve"> distributions in gray and white matter</w:t>
-      </w:r>
-      <w:r>
-        <w:t xml:space="preserve"> and show the ROIs used to extract the histogram data</w:t>
-      </w:r>
-      <w:r>
+        <w:rPr>
+          <w:b/>
+          <w:bCs/>
+        </w:rPr>
+        <w:t xml:space="preserve"> distributions</w:t>
+      </w:r>
+      <w:r>
+        <w:t xml:space="preserve"> in gray and white matter</w:t>
+      </w:r>
+      <w:r>
+        <w:t xml:space="preserve"> and show the ROIs used </w:t>
+      </w:r>
+      <w:r>
+        <w:rPr>
+          <w:b/>
+          <w:bCs/>
+        </w:rPr>
+        <w:t>to extract the histogram data</w:t>
+      </w:r>
+      <w:r>
+        <w:rPr>
+          <w:b/>
+          <w:bCs/>
+        </w:rPr>
         <w:t xml:space="preserve">. </w:t>
       </w:r>
       <w:r>
-        <w:t xml:space="preserve">Find the mean and standard deviation of </w:t>
-      </w:r>
-      <w:r>
-        <w:t>T</w:t>
-      </w:r>
-      <w:r>
-        <w:rPr>
+        <w:rPr>
+          <w:b/>
+          <w:bCs/>
+        </w:rPr>
+        <w:t>Find the mean and standard deviation of T</w:t>
+      </w:r>
+      <w:r>
+        <w:rPr>
+          <w:b/>
+          <w:bCs/>
           <w:sz w:val="28"/>
           <w:vertAlign w:val="subscript"/>
         </w:rPr>
         <w:t>1</w:t>
       </w:r>
       <w:r>
+        <w:rPr>
+          <w:b/>
+          <w:bCs/>
+        </w:rPr>
         <w:t xml:space="preserve"> for gray and white matter.</w:t>
       </w:r>
     </w:p>
@@ -6522,11 +6603,7 @@
         <w:t>2</w:t>
       </w:r>
       <w:r>
-        <w:t xml:space="preserve">–weighted images, does </w:t>
-      </w:r>
-      <w:r>
-        <w:lastRenderedPageBreak/>
-        <w:t xml:space="preserve">the CSF have longer or shorter </w:t>
+        <w:t xml:space="preserve">–weighted images, does the CSF have longer or shorter </w:t>
       </w:r>
       <w:r>
         <w:t>T</w:t>
@@ -6539,7 +6616,17 @@
         <w:t>2</w:t>
       </w:r>
       <w:r>
-        <w:t xml:space="preserve"> relaxation time than brain tissue? (Explain using qualitative observations, not your fitting results).</w:t>
+        <w:t xml:space="preserve"> relaxation time than brain tissue? (</w:t>
+      </w:r>
+      <w:r>
+        <w:rPr>
+          <w:b/>
+          <w:bCs/>
+        </w:rPr>
+        <w:t>Explain using qualitative observations</w:t>
+      </w:r>
+      <w:r>
+        <w:t>, not your fitting results).</w:t>
       </w:r>
     </w:p>
     <w:p>
@@ -6564,10 +6651,24 @@
         <w:t>2</w:t>
       </w:r>
       <w:r>
-        <w:t xml:space="preserve"> value for brain tissue? How much vari</w:t>
-      </w:r>
-      <w:r>
-        <w:t>ation do you see over the brain?</w:t>
+        <w:t xml:space="preserve"> value for brain tissue? How </w:t>
+      </w:r>
+      <w:r>
+        <w:rPr>
+          <w:b/>
+          <w:bCs/>
+        </w:rPr>
+        <w:t>much vari</w:t>
+      </w:r>
+      <w:r>
+        <w:rPr>
+          <w:b/>
+          <w:bCs/>
+        </w:rPr>
+        <w:t>ation</w:t>
+      </w:r>
+      <w:r>
+        <w:t xml:space="preserve"> do you see over the brain?</w:t>
       </w:r>
     </w:p>
     <w:p>
@@ -6579,7 +6680,17 @@
         <w:jc w:val="both"/>
       </w:pPr>
       <w:r>
-        <w:t>Are the residuals of the fit uniform in the head? If not, where are they larger and where are they smaller and what might cause the variation?</w:t>
+        <w:t xml:space="preserve">Are the residuals of the fit uniform in the head? If not, where are they larger and where </w:t>
+      </w:r>
+      <w:r>
+        <w:rPr>
+          <w:b/>
+          <w:bCs/>
+        </w:rPr>
+        <w:t>are they smaller and what might cause the variation</w:t>
+      </w:r>
+      <w:r>
+        <w:t>?</w:t>
       </w:r>
     </w:p>
     <w:p>
@@ -6763,7 +6874,17 @@
         <w:t>2</w:t>
       </w:r>
       <w:r>
-        <w:t xml:space="preserve"> map? Use the propagation of errors to find an expression for </w:t>
+        <w:t xml:space="preserve"> map? Use the </w:t>
+      </w:r>
+      <w:r>
+        <w:rPr>
+          <w:b/>
+          <w:bCs/>
+        </w:rPr>
+        <w:t>propagation of errors t</w:t>
+      </w:r>
+      <w:r>
+        <w:t xml:space="preserve">o find an expression for </w:t>
       </w:r>
       <m:oMath>
         <m:sSub>
@@ -6932,6 +7053,10 @@
           <w:numId w:val="15"/>
         </w:numPr>
         <w:jc w:val="both"/>
+        <w:rPr>
+          <w:b/>
+          <w:bCs/>
+        </w:rPr>
       </w:pPr>
       <w:r>
         <w:t xml:space="preserve">Find the lateral ventricles in the inversion recovery images. Based on the </w:t>
@@ -6969,21 +7094,39 @@
           <w:numId w:val="15"/>
         </w:numPr>
         <w:jc w:val="both"/>
-      </w:pPr>
-      <w:r>
+        <w:rPr>
+          <w:b/>
+          <w:bCs/>
+        </w:rPr>
+      </w:pPr>
+      <w:r>
+        <w:rPr>
+          <w:b/>
+          <w:bCs/>
+        </w:rPr>
         <w:t>What is a typical T</w:t>
       </w:r>
       <w:r>
         <w:rPr>
+          <w:b/>
+          <w:bCs/>
           <w:sz w:val="28"/>
           <w:vertAlign w:val="subscript"/>
         </w:rPr>
         <w:t>1</w:t>
       </w:r>
       <w:r>
+        <w:rPr>
+          <w:b/>
+          <w:bCs/>
+        </w:rPr>
         <w:t xml:space="preserve"> value for brain tissue? How much variation do you observe over the brain?</w:t>
       </w:r>
       <w:r>
+        <w:rPr>
+          <w:b/>
+          <w:bCs/>
+        </w:rPr>
         <w:t xml:space="preserve"> </w:t>
       </w:r>
     </w:p>
@@ -7002,15 +7145,34 @@
         <w:t>modeled</w:t>
       </w:r>
       <w:r>
-        <w:t xml:space="preserve">) recovery curves </w:t>
-      </w:r>
-      <w:r>
+        <w:t xml:space="preserve">) recovery </w:t>
+      </w:r>
+      <w:r>
+        <w:rPr>
+          <w:b/>
+          <w:bCs/>
+        </w:rPr>
+        <w:t xml:space="preserve">curves </w:t>
+      </w:r>
+      <w:r>
+        <w:rPr>
+          <w:b/>
+          <w:bCs/>
+        </w:rPr>
         <w:t>match the measured data well? Are</w:t>
       </w:r>
       <w:r>
+        <w:rPr>
+          <w:b/>
+          <w:bCs/>
+        </w:rPr>
         <w:t xml:space="preserve"> the </w:t>
       </w:r>
       <w:r>
+        <w:rPr>
+          <w:b/>
+          <w:bCs/>
+        </w:rPr>
         <w:t>residuals similar for different tissue types</w:t>
       </w:r>
       <w:r>
@@ -7024,56 +7186,107 @@
           <w:numId w:val="15"/>
         </w:numPr>
         <w:jc w:val="both"/>
-      </w:pPr>
-      <w:r>
-        <w:t xml:space="preserve">How well can you distinguish between gray matter and white matter </w:t>
+        <w:rPr>
+          <w:b/>
+          <w:bCs/>
+        </w:rPr>
+      </w:pPr>
+      <w:r>
+        <w:t xml:space="preserve">How well can you distinguish between gray matter and </w:t>
+      </w:r>
+      <w:r>
+        <w:rPr>
+          <w:b/>
+          <w:bCs/>
+        </w:rPr>
+        <w:t xml:space="preserve">white matter </w:t>
       </w:r>
       <w:proofErr w:type="gramStart"/>
       <w:r>
+        <w:rPr>
+          <w:b/>
+          <w:bCs/>
+        </w:rPr>
         <w:t>on the basis of</w:t>
       </w:r>
       <w:proofErr w:type="gramEnd"/>
       <w:r>
+        <w:rPr>
+          <w:b/>
+          <w:bCs/>
+        </w:rPr>
         <w:t xml:space="preserve"> T</w:t>
       </w:r>
       <w:r>
         <w:rPr>
+          <w:b/>
+          <w:bCs/>
           <w:sz w:val="28"/>
           <w:vertAlign w:val="subscript"/>
         </w:rPr>
         <w:t>1</w:t>
       </w:r>
       <w:r>
+        <w:rPr>
+          <w:b/>
+          <w:bCs/>
+        </w:rPr>
         <w:t>? What is the contrast in T</w:t>
       </w:r>
       <w:r>
         <w:rPr>
+          <w:b/>
+          <w:bCs/>
           <w:sz w:val="28"/>
           <w:vertAlign w:val="subscript"/>
         </w:rPr>
         <w:t>1</w:t>
       </w:r>
       <w:r>
+        <w:rPr>
+          <w:b/>
+          <w:bCs/>
+        </w:rPr>
         <w:t xml:space="preserve"> values between gray and white matter? If the ‘noise’ in this measurement is the standard deviation of T</w:t>
       </w:r>
       <w:r>
         <w:rPr>
+          <w:b/>
+          <w:bCs/>
           <w:sz w:val="28"/>
           <w:vertAlign w:val="subscript"/>
         </w:rPr>
         <w:t>1</w:t>
       </w:r>
       <w:r>
-        <w:t xml:space="preserve"> values around the means, what is the contrast-to-noise ratio, CNR, between gray and white matter in the T</w:t>
-      </w:r>
-      <w:r>
-        <w:rPr>
+        <w:rPr>
+          <w:b/>
+          <w:bCs/>
+        </w:rPr>
+        <w:t xml:space="preserve"> values around the </w:t>
+      </w:r>
+      <w:r>
+        <w:rPr>
+          <w:b/>
+          <w:bCs/>
+        </w:rPr>
+        <w:lastRenderedPageBreak/>
+        <w:t>means, what is the contrast-to-noise ratio, CNR, between gray and white matter in the T</w:t>
+      </w:r>
+      <w:r>
+        <w:rPr>
+          <w:b/>
+          <w:bCs/>
           <w:sz w:val="28"/>
           <w:vertAlign w:val="subscript"/>
         </w:rPr>
         <w:t>1</w:t>
       </w:r>
       <w:r>
+        <w:rPr>
+          <w:b/>
+          <w:bCs/>
+        </w:rPr>
         <w:t xml:space="preserve"> map?</w:t>
       </w:r>
     </w:p>
@@ -7106,7 +7319,17 @@
         <w:t>2</w:t>
       </w:r>
       <w:r>
-        <w:t>, provides the highest CNR between gray and white matter? If you had to classify each pixel in the brain as either gray or white matter (ignoring CSF), which relaxation time map would you use?</w:t>
+        <w:t xml:space="preserve">, </w:t>
+      </w:r>
+      <w:r>
+        <w:rPr>
+          <w:b/>
+          <w:bCs/>
+        </w:rPr>
+        <w:t>provides the highest CNR between gray and white matter? If you had to classify each pixel in the brain as either gray or white matter (ignoring CSF), which relaxation time map would you use</w:t>
+      </w:r>
+      <w:r>
+        <w:t>?</w:t>
       </w:r>
     </w:p>
     <w:p>
@@ -7116,28 +7339,51 @@
           <w:numId w:val="15"/>
         </w:numPr>
         <w:jc w:val="both"/>
-      </w:pPr>
-      <w:r>
-        <w:t>Ideally, the residual maps reflect only random noise. Do you see evidence for non-random errors in the T</w:t>
-      </w:r>
-      <w:r>
-        <w:rPr>
+        <w:rPr>
+          <w:b/>
+          <w:bCs/>
+        </w:rPr>
+      </w:pPr>
+      <w:r>
+        <w:t xml:space="preserve">Ideally, </w:t>
+      </w:r>
+      <w:r>
+        <w:rPr>
+          <w:b/>
+          <w:bCs/>
+        </w:rPr>
+        <w:t>the residual maps reflect only random noise. Do you see evidence for non-random errors in the T</w:t>
+      </w:r>
+      <w:r>
+        <w:rPr>
+          <w:b/>
+          <w:bCs/>
           <w:sz w:val="28"/>
           <w:vertAlign w:val="subscript"/>
         </w:rPr>
         <w:t>1</w:t>
       </w:r>
       <w:r>
+        <w:rPr>
+          <w:b/>
+          <w:bCs/>
+        </w:rPr>
         <w:t xml:space="preserve"> or T</w:t>
       </w:r>
       <w:r>
         <w:rPr>
+          <w:b/>
+          <w:bCs/>
           <w:sz w:val="28"/>
           <w:vertAlign w:val="subscript"/>
         </w:rPr>
         <w:t>2</w:t>
       </w:r>
       <w:r>
+        <w:rPr>
+          <w:b/>
+          <w:bCs/>
+        </w:rPr>
         <w:t xml:space="preserve"> fits?</w:t>
       </w:r>
     </w:p>
@@ -7196,7 +7442,6 @@
         <w:rPr>
           <w:noProof/>
         </w:rPr>
-        <w:lastRenderedPageBreak/>
         <w:drawing>
           <wp:inline distT="0" distB="0" distL="0" distR="0" wp14:anchorId="5A7C03EA" wp14:editId="3DFC8434">
             <wp:extent cx="5486400" cy="4220210"/>
@@ -7213,7 +7458,7 @@
                     <pic:cNvPicPr/>
                   </pic:nvPicPr>
                   <pic:blipFill>
-                    <a:blip r:embed="rId12"/>
+                    <a:blip r:embed="rId11"/>
                     <a:stretch>
                       <a:fillRect/>
                     </a:stretch>
@@ -7240,6 +7485,10 @@
           <w:ilvl w:val="0"/>
           <w:numId w:val="4"/>
         </w:numPr>
+        <w:rPr>
+          <w:b/>
+          <w:bCs/>
+        </w:rPr>
       </w:pPr>
       <w:r>
         <w:t xml:space="preserve">The </w:t>
@@ -7255,20 +7504,37 @@
         <w:t>2</w:t>
       </w:r>
       <w:r>
-        <w:t xml:space="preserve"> map.</w:t>
-      </w:r>
-      <w:r>
+        <w:t xml:space="preserve"> </w:t>
+      </w:r>
+      <w:r>
+        <w:rPr>
+          <w:b/>
+          <w:bCs/>
+        </w:rPr>
+        <w:t>map.</w:t>
+      </w:r>
+      <w:r>
+        <w:rPr>
+          <w:b/>
+          <w:bCs/>
+        </w:rPr>
         <w:t xml:space="preserve"> Use the </w:t>
       </w:r>
       <w:proofErr w:type="spellStart"/>
       <w:r>
         <w:rPr>
+          <w:b/>
+          <w:bCs/>
           <w:i/>
         </w:rPr>
         <w:t>colorbar</w:t>
       </w:r>
       <w:proofErr w:type="spellEnd"/>
       <w:r>
+        <w:rPr>
+          <w:b/>
+          <w:bCs/>
+        </w:rPr>
         <w:t xml:space="preserve"> command to add a scale.</w:t>
       </w:r>
     </w:p>
@@ -7285,10 +7551,19 @@
         </w:numPr>
       </w:pPr>
       <w:r>
-        <w:t>A residual map for the T</w:t>
-      </w:r>
-      <w:r>
-        <w:rPr>
+        <w:t xml:space="preserve">A </w:t>
+      </w:r>
+      <w:r>
+        <w:rPr>
+          <w:b/>
+          <w:bCs/>
+        </w:rPr>
+        <w:t>residual map for the T</w:t>
+      </w:r>
+      <w:r>
+        <w:rPr>
+          <w:b/>
+          <w:bCs/>
           <w:sz w:val="28"/>
           <w:vertAlign w:val="subscript"/>
         </w:rPr>
@@ -7304,24 +7579,49 @@
           <w:ilvl w:val="0"/>
           <w:numId w:val="4"/>
         </w:numPr>
-      </w:pPr>
-      <w:r>
-        <w:t>An example of a T</w:t>
-      </w:r>
-      <w:r>
-        <w:rPr>
+        <w:rPr>
+          <w:b/>
+          <w:bCs/>
+        </w:rPr>
+      </w:pPr>
+      <w:r>
+        <w:t xml:space="preserve">An example of a </w:t>
+      </w:r>
+      <w:r>
+        <w:rPr>
+          <w:b/>
+          <w:bCs/>
+        </w:rPr>
+        <w:t>T</w:t>
+      </w:r>
+      <w:r>
+        <w:rPr>
+          <w:b/>
+          <w:bCs/>
           <w:sz w:val="28"/>
           <w:vertAlign w:val="subscript"/>
         </w:rPr>
         <w:t>2</w:t>
       </w:r>
       <w:r>
+        <w:rPr>
+          <w:b/>
+          <w:bCs/>
+        </w:rPr>
         <w:t xml:space="preserve"> relaxation curve </w:t>
       </w:r>
       <w:r>
+        <w:rPr>
+          <w:b/>
+          <w:bCs/>
+        </w:rPr>
         <w:t xml:space="preserve">(best fit and measurements) </w:t>
       </w:r>
       <w:r>
+        <w:rPr>
+          <w:b/>
+          <w:bCs/>
+        </w:rPr>
         <w:t>for a gray matter pixel and a white matter pixel.</w:t>
       </w:r>
     </w:p>
@@ -7336,23 +7636,44 @@
         <w:t xml:space="preserve">The </w:t>
       </w:r>
       <w:r>
+        <w:rPr>
+          <w:b/>
+          <w:bCs/>
+        </w:rPr>
         <w:t>T</w:t>
       </w:r>
       <w:r>
         <w:rPr>
+          <w:b/>
+          <w:bCs/>
           <w:sz w:val="28"/>
           <w:vertAlign w:val="subscript"/>
         </w:rPr>
         <w:t>2</w:t>
       </w:r>
       <w:r>
+        <w:rPr>
+          <w:b/>
+          <w:bCs/>
+        </w:rPr>
         <w:t xml:space="preserve"> histograms for gray matter and </w:t>
       </w:r>
       <w:r>
+        <w:rPr>
+          <w:b/>
+          <w:bCs/>
+        </w:rPr>
         <w:t>white matter.</w:t>
       </w:r>
       <w:r>
-        <w:t xml:space="preserve"> Remember to include units.</w:t>
+        <w:rPr>
+          <w:b/>
+          <w:bCs/>
+        </w:rPr>
+        <w:t xml:space="preserve"> Remember to include units</w:t>
+      </w:r>
+      <w:r>
+        <w:t>.</w:t>
       </w:r>
       <w:r>
         <w:t xml:space="preserve"> Also show an image with the regions of interest for each tissue type.</w:t>
@@ -7366,7 +7687,14 @@
         </w:numPr>
       </w:pPr>
       <w:r>
-        <w:t>All inversion recovery images (labeled with inversion time).</w:t>
+        <w:t xml:space="preserve">All inversion recovery </w:t>
+      </w:r>
+      <w:r>
+        <w:rPr>
+          <w:b/>
+          <w:bCs/>
+        </w:rPr>
+        <w:t>images (labeled with inversion time).</w:t>
       </w:r>
     </w:p>
     <w:p>
@@ -7375,6 +7703,10 @@
           <w:ilvl w:val="0"/>
           <w:numId w:val="4"/>
         </w:numPr>
+        <w:rPr>
+          <w:b/>
+          <w:bCs/>
+        </w:rPr>
       </w:pPr>
       <w:r>
         <w:t>The T</w:t>
@@ -7390,17 +7722,30 @@
         <w:t xml:space="preserve"> map.</w:t>
       </w:r>
       <w:r>
-        <w:t xml:space="preserve"> Use the </w:t>
+        <w:t xml:space="preserve"> Use </w:t>
+      </w:r>
+      <w:r>
+        <w:rPr>
+          <w:b/>
+          <w:bCs/>
+        </w:rPr>
+        <w:t xml:space="preserve">the </w:t>
       </w:r>
       <w:proofErr w:type="spellStart"/>
       <w:r>
         <w:rPr>
+          <w:b/>
+          <w:bCs/>
           <w:i/>
         </w:rPr>
         <w:t>colorbar</w:t>
       </w:r>
       <w:proofErr w:type="spellEnd"/>
       <w:r>
+        <w:rPr>
+          <w:b/>
+          <w:bCs/>
+        </w:rPr>
         <w:t xml:space="preserve"> command to add a scale.</w:t>
       </w:r>
     </w:p>
@@ -7410,18 +7755,36 @@
           <w:ilvl w:val="0"/>
           <w:numId w:val="4"/>
         </w:numPr>
-      </w:pPr>
-      <w:r>
-        <w:t>The residual map for the T</w:t>
-      </w:r>
-      <w:r>
-        <w:rPr>
+        <w:rPr>
+          <w:b/>
+          <w:bCs/>
+        </w:rPr>
+      </w:pPr>
+      <w:r>
+        <w:lastRenderedPageBreak/>
+        <w:t xml:space="preserve">The </w:t>
+      </w:r>
+      <w:r>
+        <w:rPr>
+          <w:b/>
+          <w:bCs/>
+        </w:rPr>
+        <w:t>residual map for the T</w:t>
+      </w:r>
+      <w:r>
+        <w:rPr>
+          <w:b/>
+          <w:bCs/>
           <w:sz w:val="28"/>
           <w:vertAlign w:val="subscript"/>
         </w:rPr>
         <w:t>1</w:t>
       </w:r>
       <w:r>
+        <w:rPr>
+          <w:b/>
+          <w:bCs/>
+        </w:rPr>
         <w:t xml:space="preserve"> fits. </w:t>
       </w:r>
     </w:p>
@@ -7443,7 +7806,14 @@
         <w:t>1</w:t>
       </w:r>
       <w:r>
-        <w:t xml:space="preserve"> relaxation curve (best fit and measurements) for a gray matter pixel and a white matter pixel.</w:t>
+        <w:t xml:space="preserve"> </w:t>
+      </w:r>
+      <w:r>
+        <w:rPr>
+          <w:b/>
+          <w:bCs/>
+        </w:rPr>
+        <w:t>relaxation curve (best fit and measurements) for a gray matter pixel and a white matter pixel.</w:t>
       </w:r>
     </w:p>
     <w:p>
@@ -7464,10 +7834,24 @@
         <w:t>1</w:t>
       </w:r>
       <w:r>
-        <w:t xml:space="preserve"> histograms f</w:t>
-      </w:r>
-      <w:r>
-        <w:t>or gray matter and white matter (please i</w:t>
+        <w:t xml:space="preserve"> </w:t>
+      </w:r>
+      <w:r>
+        <w:rPr>
+          <w:b/>
+          <w:bCs/>
+        </w:rPr>
+        <w:t>histograms f</w:t>
+      </w:r>
+      <w:r>
+        <w:rPr>
+          <w:b/>
+          <w:bCs/>
+        </w:rPr>
+        <w:t>or gray matter and white matter (please</w:t>
+      </w:r>
+      <w:r>
+        <w:t xml:space="preserve"> i</w:t>
       </w:r>
       <w:r>
         <w:t>nclude units</w:t>
@@ -7479,7 +7863,17 @@
         <w:t>.</w:t>
       </w:r>
       <w:r>
-        <w:t xml:space="preserve"> Show the regions of interest you defined for each tissue type.</w:t>
+        <w:t xml:space="preserve"> Show the regions of </w:t>
+      </w:r>
+      <w:r>
+        <w:rPr>
+          <w:b/>
+          <w:bCs/>
+        </w:rPr>
+        <w:t>interest you defined for each tissue</w:t>
+      </w:r>
+      <w:r>
+        <w:t xml:space="preserve"> type.</w:t>
       </w:r>
       <w:r>
         <w:t xml:space="preserve"> </w:t>
@@ -7493,7 +7887,17 @@
         </w:numPr>
       </w:pPr>
       <w:r>
-        <w:t>Your answers to the questions above.</w:t>
+        <w:t xml:space="preserve">Your </w:t>
+      </w:r>
+      <w:r>
+        <w:rPr>
+          <w:b/>
+          <w:bCs/>
+        </w:rPr>
+        <w:t>answers to the questions above</w:t>
+      </w:r>
+      <w:r>
+        <w:t>.</w:t>
       </w:r>
     </w:p>
     <w:p>

</xml_diff>